<commit_message>
Se corrige librería grafos y guía
</commit_message>
<xml_diff>
--- a/Guia 5.3 Grafos.docx
+++ b/Guia 5.3 Grafos.docx
@@ -1,6 +1,6 @@
 
 <file path=word/document.xml><?xml version="1.0" encoding="utf-8"?>
-<w:document xmlns:wpc="http://schemas.microsoft.com/office/word/2010/wordprocessingCanvas" xmlns:cx="http://schemas.microsoft.com/office/drawing/2014/chartex" xmlns:mc="http://schemas.openxmlformats.org/markup-compatibility/2006" xmlns:o="urn:schemas-microsoft-com:office:office" xmlns:r="http://schemas.openxmlformats.org/officeDocument/2006/relationships" xmlns:m="http://schemas.openxmlformats.org/officeDocument/2006/math" xmlns:v="urn:schemas-microsoft-com:vml" xmlns:wp14="http://schemas.microsoft.com/office/word/2010/wordprocessingDrawing" xmlns:wp="http://schemas.openxmlformats.org/drawingml/2006/wordprocessingDrawing" xmlns:w10="urn:schemas-microsoft-com:office:word" xmlns:w="http://schemas.openxmlformats.org/wordprocessingml/2006/main" xmlns:w14="http://schemas.microsoft.com/office/word/2010/wordml" xmlns:w15="http://schemas.microsoft.com/office/word/2012/wordml" xmlns:w16se="http://schemas.microsoft.com/office/word/2015/wordml/symex" xmlns:wpg="http://schemas.microsoft.com/office/word/2010/wordprocessingGroup" xmlns:wpi="http://schemas.microsoft.com/office/word/2010/wordprocessingInk" xmlns:wne="http://schemas.microsoft.com/office/word/2006/wordml" xmlns:wps="http://schemas.microsoft.com/office/word/2010/wordprocessingShape" mc:Ignorable="w14 w15 w16se wp14">
+<w:document xmlns:wpc="http://schemas.microsoft.com/office/word/2010/wordprocessingCanvas" xmlns:mc="http://schemas.openxmlformats.org/markup-compatibility/2006" xmlns:o="urn:schemas-microsoft-com:office:office" xmlns:r="http://schemas.openxmlformats.org/officeDocument/2006/relationships" xmlns:m="http://schemas.openxmlformats.org/officeDocument/2006/math" xmlns:v="urn:schemas-microsoft-com:vml" xmlns:wp14="http://schemas.microsoft.com/office/word/2010/wordprocessingDrawing" xmlns:wp="http://schemas.openxmlformats.org/drawingml/2006/wordprocessingDrawing" xmlns:w10="urn:schemas-microsoft-com:office:word" xmlns:w="http://schemas.openxmlformats.org/wordprocessingml/2006/main" xmlns:w14="http://schemas.microsoft.com/office/word/2010/wordml" xmlns:w15="http://schemas.microsoft.com/office/word/2012/wordml" xmlns:wpg="http://schemas.microsoft.com/office/word/2010/wordprocessingGroup" xmlns:wpi="http://schemas.microsoft.com/office/word/2010/wordprocessingInk" xmlns:wne="http://schemas.microsoft.com/office/word/2006/wordml" xmlns:wps="http://schemas.microsoft.com/office/word/2010/wordprocessingShape" mc:Ignorable="w14 w15 wp14">
   <w:body>
     <w:p>
       <w:pPr>
@@ -323,36 +323,19 @@
           <w:szCs w:val="24"/>
           <w:lang w:eastAsia="es-AR"/>
         </w:rPr>
-        <w:t>Eliminar amistades o usuarios de la red.</w:t>
-      </w:r>
-    </w:p>
-    <w:p>
-      <w:pPr>
-        <w:pStyle w:val="Prrafodelista"/>
-        <w:numPr>
-          <w:ilvl w:val="0"/>
-          <w:numId w:val="5"/>
-        </w:numPr>
-        <w:shd w:val="clear" w:color="auto" w:fill="FFFFFF"/>
-        <w:spacing w:before="100" w:beforeAutospacing="1" w:after="100" w:afterAutospacing="1" w:line="240" w:lineRule="auto"/>
-        <w:outlineLvl w:val="1"/>
-        <w:rPr>
-          <w:rFonts w:ascii="Segoe UI" w:eastAsia="Times New Roman" w:hAnsi="Segoe UI" w:cs="Segoe UI"/>
-          <w:color w:val="1F2328"/>
-          <w:sz w:val="24"/>
-          <w:szCs w:val="24"/>
-          <w:lang w:eastAsia="es-AR"/>
-        </w:rPr>
-      </w:pPr>
-      <w:r>
-        <w:rPr>
-          <w:rFonts w:ascii="Segoe UI" w:eastAsia="Times New Roman" w:hAnsi="Segoe UI" w:cs="Segoe UI"/>
-          <w:color w:val="1F2328"/>
-          <w:sz w:val="24"/>
-          <w:szCs w:val="24"/>
-          <w:lang w:eastAsia="es-AR"/>
-        </w:rPr>
-        <w:t>Mostrar los amigos de un usuario específico.</w:t>
+        <w:t>Eliminar amistades o usuario</w:t>
+      </w:r>
+      <w:bookmarkStart w:id="0" w:name="_GoBack"/>
+      <w:bookmarkEnd w:id="0"/>
+      <w:r>
+        <w:rPr>
+          <w:rFonts w:ascii="Segoe UI" w:eastAsia="Times New Roman" w:hAnsi="Segoe UI" w:cs="Segoe UI"/>
+          <w:color w:val="1F2328"/>
+          <w:sz w:val="24"/>
+          <w:szCs w:val="24"/>
+          <w:lang w:eastAsia="es-AR"/>
+        </w:rPr>
+        <w:t>s de la red.</w:t>
       </w:r>
     </w:p>
     <w:p>
@@ -601,7 +584,27 @@
           <w:szCs w:val="24"/>
           <w:lang w:eastAsia="es-AR"/>
         </w:rPr>
-        <w:t>En una comisión de un colegio o universidad, los profesores o estudiantes son nodos, y las colaboraciones o relaciones entre ellos, como trabajar en un proyecto, son aristas. Este grafo puede ser dirigido si una colaboración tiene una jerarquía (por ejemplo, un profesor dirige a varios estudiantes).</w:t>
+        <w:t xml:space="preserve">En una red social, los usuarios son representados como nodos, y las relaciones de amistad o conexión entre ellos son aristas. Este grafo es no dirigido, </w:t>
+      </w:r>
+      <w:r>
+        <w:rPr>
+          <w:rFonts w:ascii="Segoe UI" w:eastAsia="Times New Roman" w:hAnsi="Segoe UI" w:cs="Segoe UI"/>
+          <w:color w:val="1F2328"/>
+          <w:sz w:val="24"/>
+          <w:szCs w:val="24"/>
+          <w:lang w:eastAsia="es-AR"/>
+        </w:rPr>
+        <w:t>ya que,</w:t>
+      </w:r>
+      <w:r>
+        <w:rPr>
+          <w:rFonts w:ascii="Segoe UI" w:eastAsia="Times New Roman" w:hAnsi="Segoe UI" w:cs="Segoe UI"/>
+          <w:color w:val="1F2328"/>
+          <w:sz w:val="24"/>
+          <w:szCs w:val="24"/>
+          <w:lang w:eastAsia="es-AR"/>
+        </w:rPr>
+        <w:t xml:space="preserve"> si dos usuarios son amigos, la relación es bidireccional. También puedes almacenar atributos adicionales, como el número de interacciones entre ellos, que podrían ser ponderaciones en las aristas.</w:t>
       </w:r>
     </w:p>
     <w:p>
@@ -616,19 +619,6 @@
           <w:lang w:eastAsia="es-AR"/>
         </w:rPr>
       </w:pPr>
-    </w:p>
-    <w:p>
-      <w:pPr>
-        <w:shd w:val="clear" w:color="auto" w:fill="FFFFFF"/>
-        <w:spacing w:after="0" w:line="240" w:lineRule="auto"/>
-        <w:rPr>
-          <w:rFonts w:ascii="Segoe UI" w:eastAsia="Times New Roman" w:hAnsi="Segoe UI" w:cs="Segoe UI"/>
-          <w:color w:val="1F2328"/>
-          <w:sz w:val="24"/>
-          <w:szCs w:val="24"/>
-          <w:lang w:eastAsia="es-AR"/>
-        </w:rPr>
-      </w:pPr>
       <w:r>
         <w:rPr>
           <w:rFonts w:ascii="Segoe UI" w:eastAsia="Times New Roman" w:hAnsi="Segoe UI" w:cs="Segoe UI"/>
@@ -639,26 +629,13 @@
         </w:rPr>
         <w:t>Descripción del problema:</w:t>
       </w:r>
-    </w:p>
-    <w:p>
-      <w:pPr>
-        <w:shd w:val="clear" w:color="auto" w:fill="FFFFFF"/>
-        <w:spacing w:after="0" w:line="240" w:lineRule="auto"/>
-        <w:rPr>
-          <w:rFonts w:ascii="Segoe UI" w:eastAsia="Times New Roman" w:hAnsi="Segoe UI" w:cs="Segoe UI"/>
-          <w:color w:val="1F2328"/>
-          <w:sz w:val="24"/>
-          <w:szCs w:val="24"/>
-          <w:lang w:eastAsia="es-AR"/>
-        </w:rPr>
-      </w:pPr>
     </w:p>
     <w:p>
       <w:pPr>
         <w:pStyle w:val="Prrafodelista"/>
         <w:numPr>
           <w:ilvl w:val="0"/>
-          <w:numId w:val="9"/>
+          <w:numId w:val="7"/>
         </w:numPr>
         <w:shd w:val="clear" w:color="auto" w:fill="FFFFFF"/>
         <w:spacing w:after="0" w:line="240" w:lineRule="auto"/>
@@ -678,7 +655,7 @@
           <w:szCs w:val="24"/>
           <w:lang w:eastAsia="es-AR"/>
         </w:rPr>
-        <w:t>Cada persona en la comisión es un nodo en el grafo.</w:t>
+        <w:t>Cada usuario de la red social es un nodo en el grafo.</w:t>
       </w:r>
     </w:p>
     <w:p>
@@ -686,7 +663,7 @@
         <w:pStyle w:val="Prrafodelista"/>
         <w:numPr>
           <w:ilvl w:val="0"/>
-          <w:numId w:val="9"/>
+          <w:numId w:val="7"/>
         </w:numPr>
         <w:shd w:val="clear" w:color="auto" w:fill="FFFFFF"/>
         <w:spacing w:after="0" w:line="240" w:lineRule="auto"/>
@@ -706,7 +683,7 @@
           <w:szCs w:val="24"/>
           <w:lang w:eastAsia="es-AR"/>
         </w:rPr>
-        <w:t>Las colaboraciones o trabajos en conjunto son las aristas.</w:t>
+        <w:t>Las amistades entre usuarios son las aristas.</w:t>
       </w:r>
     </w:p>
     <w:p>
@@ -714,7 +691,7 @@
         <w:pStyle w:val="Prrafodelista"/>
         <w:numPr>
           <w:ilvl w:val="0"/>
-          <w:numId w:val="9"/>
+          <w:numId w:val="7"/>
         </w:numPr>
         <w:shd w:val="clear" w:color="auto" w:fill="FFFFFF"/>
         <w:spacing w:after="0" w:line="240" w:lineRule="auto"/>
@@ -734,7 +711,7 @@
           <w:szCs w:val="24"/>
           <w:lang w:eastAsia="es-AR"/>
         </w:rPr>
-        <w:t>Puedes buscar si dos personas están colaborando en algún proyecto.</w:t>
+        <w:t>Puedes buscar si dos usuarios son amigos.</w:t>
       </w:r>
     </w:p>
     <w:p>
@@ -742,7 +719,7 @@
         <w:pStyle w:val="Prrafodelista"/>
         <w:numPr>
           <w:ilvl w:val="0"/>
-          <w:numId w:val="9"/>
+          <w:numId w:val="7"/>
         </w:numPr>
         <w:shd w:val="clear" w:color="auto" w:fill="FFFFFF"/>
         <w:spacing w:after="0" w:line="240" w:lineRule="auto"/>
@@ -762,7 +739,7 @@
           <w:szCs w:val="24"/>
           <w:lang w:eastAsia="es-AR"/>
         </w:rPr>
-        <w:t>Agregar o eliminar miembros y colaboraciones.</w:t>
+        <w:t>Puedes agregar nuevas amistades.</w:t>
       </w:r>
     </w:p>
     <w:p>
@@ -770,7 +747,7 @@
         <w:pStyle w:val="Prrafodelista"/>
         <w:numPr>
           <w:ilvl w:val="0"/>
-          <w:numId w:val="9"/>
+          <w:numId w:val="7"/>
         </w:numPr>
         <w:shd w:val="clear" w:color="auto" w:fill="FFFFFF"/>
         <w:spacing w:after="0" w:line="240" w:lineRule="auto"/>
@@ -790,52 +767,15 @@
           <w:szCs w:val="24"/>
           <w:lang w:eastAsia="es-AR"/>
         </w:rPr>
-        <w:t>Mostrar todas las relaciones de colaboración dentro de la comisión.</w:t>
-      </w:r>
-    </w:p>
-    <w:p>
-      <w:pPr>
-        <w:shd w:val="clear" w:color="auto" w:fill="FFFFFF"/>
-        <w:spacing w:after="0" w:line="240" w:lineRule="auto"/>
-        <w:rPr>
-          <w:rFonts w:ascii="Segoe UI" w:eastAsia="Times New Roman" w:hAnsi="Segoe UI" w:cs="Segoe UI"/>
-          <w:color w:val="1F2328"/>
-          <w:sz w:val="24"/>
-          <w:szCs w:val="24"/>
-          <w:lang w:eastAsia="es-AR"/>
-        </w:rPr>
-      </w:pPr>
-      <w:r>
-        <w:rPr>
-          <w:rFonts w:ascii="Segoe UI" w:eastAsia="Times New Roman" w:hAnsi="Segoe UI" w:cs="Segoe UI"/>
-          <w:color w:val="1F2328"/>
-          <w:sz w:val="24"/>
-          <w:szCs w:val="24"/>
-          <w:lang w:eastAsia="es-AR"/>
-        </w:rPr>
-        <w:lastRenderedPageBreak/>
-        <w:t>Operaciones:</w:t>
-      </w:r>
-    </w:p>
-    <w:p>
-      <w:pPr>
-        <w:shd w:val="clear" w:color="auto" w:fill="FFFFFF"/>
-        <w:spacing w:after="0" w:line="240" w:lineRule="auto"/>
-        <w:rPr>
-          <w:rFonts w:ascii="Segoe UI" w:eastAsia="Times New Roman" w:hAnsi="Segoe UI" w:cs="Segoe UI"/>
-          <w:color w:val="1F2328"/>
-          <w:sz w:val="24"/>
-          <w:szCs w:val="24"/>
-          <w:lang w:eastAsia="es-AR"/>
-        </w:rPr>
-      </w:pPr>
+        <w:t>Eliminar amistades o usuarios de la red.</w:t>
+      </w:r>
     </w:p>
     <w:p>
       <w:pPr>
         <w:pStyle w:val="Prrafodelista"/>
         <w:numPr>
           <w:ilvl w:val="0"/>
-          <w:numId w:val="10"/>
+          <w:numId w:val="7"/>
         </w:numPr>
         <w:shd w:val="clear" w:color="auto" w:fill="FFFFFF"/>
         <w:spacing w:after="0" w:line="240" w:lineRule="auto"/>
@@ -855,16 +795,11 @@
           <w:szCs w:val="24"/>
           <w:lang w:eastAsia="es-AR"/>
         </w:rPr>
-        <w:t>Agregar Miembro: Añadir un nodo al grafo representando a un nuevo miembro de la comisión.</w:t>
-      </w:r>
-    </w:p>
-    <w:p>
-      <w:pPr>
-        <w:pStyle w:val="Prrafodelista"/>
-        <w:numPr>
-          <w:ilvl w:val="0"/>
-          <w:numId w:val="10"/>
-        </w:numPr>
+        <w:t>Mostrar los amigos de un usuario específico.</w:t>
+      </w:r>
+    </w:p>
+    <w:p>
+      <w:pPr>
         <w:shd w:val="clear" w:color="auto" w:fill="FFFFFF"/>
         <w:spacing w:after="0" w:line="240" w:lineRule="auto"/>
         <w:rPr>
@@ -875,100 +810,6 @@
           <w:lang w:eastAsia="es-AR"/>
         </w:rPr>
       </w:pPr>
-      <w:r>
-        <w:rPr>
-          <w:rFonts w:ascii="Segoe UI" w:eastAsia="Times New Roman" w:hAnsi="Segoe UI" w:cs="Segoe UI"/>
-          <w:color w:val="1F2328"/>
-          <w:sz w:val="24"/>
-          <w:szCs w:val="24"/>
-          <w:lang w:eastAsia="es-AR"/>
-        </w:rPr>
-        <w:t>Agregar Colaboración: Crear una arista dirigida entre dos nodos (miembros) para representar una relación de trabajo o supervisión.</w:t>
-      </w:r>
-    </w:p>
-    <w:p>
-      <w:pPr>
-        <w:pStyle w:val="Prrafodelista"/>
-        <w:numPr>
-          <w:ilvl w:val="0"/>
-          <w:numId w:val="10"/>
-        </w:numPr>
-        <w:shd w:val="clear" w:color="auto" w:fill="FFFFFF"/>
-        <w:spacing w:after="0" w:line="240" w:lineRule="auto"/>
-        <w:rPr>
-          <w:rFonts w:ascii="Segoe UI" w:eastAsia="Times New Roman" w:hAnsi="Segoe UI" w:cs="Segoe UI"/>
-          <w:color w:val="1F2328"/>
-          <w:sz w:val="24"/>
-          <w:szCs w:val="24"/>
-          <w:lang w:eastAsia="es-AR"/>
-        </w:rPr>
-      </w:pPr>
-      <w:r>
-        <w:rPr>
-          <w:rFonts w:ascii="Segoe UI" w:eastAsia="Times New Roman" w:hAnsi="Segoe UI" w:cs="Segoe UI"/>
-          <w:color w:val="1F2328"/>
-          <w:sz w:val="24"/>
-          <w:szCs w:val="24"/>
-          <w:lang w:eastAsia="es-AR"/>
-        </w:rPr>
-        <w:t>Eliminar Colaboración: Eliminar la relación de trabajo entre dos miembros.</w:t>
-      </w:r>
-    </w:p>
-    <w:p>
-      <w:pPr>
-        <w:pStyle w:val="Prrafodelista"/>
-        <w:numPr>
-          <w:ilvl w:val="0"/>
-          <w:numId w:val="10"/>
-        </w:numPr>
-        <w:shd w:val="clear" w:color="auto" w:fill="FFFFFF"/>
-        <w:spacing w:after="0" w:line="240" w:lineRule="auto"/>
-        <w:rPr>
-          <w:rFonts w:ascii="Segoe UI" w:eastAsia="Times New Roman" w:hAnsi="Segoe UI" w:cs="Segoe UI"/>
-          <w:color w:val="1F2328"/>
-          <w:sz w:val="24"/>
-          <w:szCs w:val="24"/>
-          <w:lang w:eastAsia="es-AR"/>
-        </w:rPr>
-      </w:pPr>
-      <w:r>
-        <w:rPr>
-          <w:rFonts w:ascii="Segoe UI" w:eastAsia="Times New Roman" w:hAnsi="Segoe UI" w:cs="Segoe UI"/>
-          <w:color w:val="1F2328"/>
-          <w:sz w:val="24"/>
-          <w:szCs w:val="24"/>
-          <w:lang w:eastAsia="es-AR"/>
-        </w:rPr>
-        <w:t>Buscar Miembro: Buscar un miembro en el grafo de la comisión.</w:t>
-      </w:r>
-    </w:p>
-    <w:p>
-      <w:pPr>
-        <w:pStyle w:val="Prrafodelista"/>
-        <w:numPr>
-          <w:ilvl w:val="0"/>
-          <w:numId w:val="10"/>
-        </w:numPr>
-        <w:shd w:val="clear" w:color="auto" w:fill="FFFFFF"/>
-        <w:spacing w:after="0" w:line="240" w:lineRule="auto"/>
-        <w:rPr>
-          <w:rFonts w:ascii="Segoe UI" w:eastAsia="Times New Roman" w:hAnsi="Segoe UI" w:cs="Segoe UI"/>
-          <w:color w:val="1F2328"/>
-          <w:sz w:val="24"/>
-          <w:szCs w:val="24"/>
-          <w:lang w:eastAsia="es-AR"/>
-        </w:rPr>
-      </w:pPr>
-      <w:r>
-        <w:rPr>
-          <w:rFonts w:ascii="Segoe UI" w:eastAsia="Times New Roman" w:hAnsi="Segoe UI" w:cs="Segoe UI"/>
-          <w:color w:val="1F2328"/>
-          <w:sz w:val="24"/>
-          <w:szCs w:val="24"/>
-          <w:lang w:eastAsia="es-AR"/>
-        </w:rPr>
-        <w:t>Imprimir Comisión: Mostrar todos los miembros y sus relaciones de trabajo.</w:t>
-      </w:r>
     </w:p>
     <w:p>
       <w:pPr>
@@ -1020,6 +861,7 @@
           <w:szCs w:val="24"/>
           <w:lang w:eastAsia="es-AR"/>
         </w:rPr>
+        <w:lastRenderedPageBreak/>
         <w:t>Insertar Usuario: Añadir un nodo al grafo representando a un nuevo usuario.</w:t>
       </w:r>
     </w:p>
@@ -1190,381 +1032,580 @@
     </w:p>
     <w:p>
       <w:pPr>
+        <w:spacing w:before="100" w:beforeAutospacing="1" w:after="100" w:afterAutospacing="1" w:line="240" w:lineRule="auto"/>
+        <w:rPr>
+          <w:rFonts w:ascii="Times New Roman" w:eastAsia="Times New Roman" w:hAnsi="Times New Roman" w:cs="Times New Roman"/>
+          <w:sz w:val="24"/>
+          <w:szCs w:val="24"/>
+        </w:rPr>
+      </w:pPr>
+      <w:r>
+        <w:rPr>
+          <w:rFonts w:ascii="Times New Roman" w:eastAsia="Times New Roman" w:hAnsi="Times New Roman" w:cs="Times New Roman"/>
+          <w:sz w:val="24"/>
+          <w:szCs w:val="24"/>
+        </w:rPr>
+        <w:t>En una ciudad, se está implementando un sistema de gestión de rutas de transporte entre distintas estaciones. Cada estación se representa como un nodo, y las rutas directas entre estaciones se representan como aristas. Tu tarea es diseñar este sistema de rutas utilizando grafos, donde los ciudadanos puedan interactuar con el sistema para realizar varias operaciones.</w:t>
+      </w:r>
+    </w:p>
+    <w:p>
+      <w:pPr>
+        <w:numPr>
+          <w:ilvl w:val="0"/>
+          <w:numId w:val="9"/>
+        </w:numPr>
+        <w:spacing w:before="100" w:beforeAutospacing="1" w:after="100" w:afterAutospacing="1" w:line="240" w:lineRule="auto"/>
+        <w:rPr>
+          <w:rFonts w:ascii="Times New Roman" w:eastAsia="Times New Roman" w:hAnsi="Times New Roman" w:cs="Times New Roman"/>
+          <w:sz w:val="24"/>
+          <w:szCs w:val="24"/>
+          <w:lang w:val="en-US"/>
+        </w:rPr>
+      </w:pPr>
+      <w:proofErr w:type="spellStart"/>
+      <w:r>
+        <w:rPr>
+          <w:rFonts w:ascii="Times New Roman" w:eastAsia="Times New Roman" w:hAnsi="Times New Roman" w:cs="Times New Roman"/>
+          <w:b/>
+          <w:bCs/>
+          <w:sz w:val="24"/>
+          <w:szCs w:val="24"/>
+          <w:lang w:val="en-US"/>
+        </w:rPr>
+        <w:t>Agregar</w:t>
+      </w:r>
+      <w:proofErr w:type="spellEnd"/>
+      <w:r>
+        <w:rPr>
+          <w:rFonts w:ascii="Times New Roman" w:eastAsia="Times New Roman" w:hAnsi="Times New Roman" w:cs="Times New Roman"/>
+          <w:b/>
+          <w:bCs/>
+          <w:sz w:val="24"/>
+          <w:szCs w:val="24"/>
+          <w:lang w:val="en-US"/>
+        </w:rPr>
+        <w:t xml:space="preserve"> </w:t>
+      </w:r>
+      <w:proofErr w:type="spellStart"/>
+      <w:r>
+        <w:rPr>
+          <w:rFonts w:ascii="Times New Roman" w:eastAsia="Times New Roman" w:hAnsi="Times New Roman" w:cs="Times New Roman"/>
+          <w:b/>
+          <w:bCs/>
+          <w:sz w:val="24"/>
+          <w:szCs w:val="24"/>
+          <w:lang w:val="en-US"/>
+        </w:rPr>
+        <w:t>estaciones</w:t>
+      </w:r>
+      <w:proofErr w:type="spellEnd"/>
+      <w:r>
+        <w:rPr>
+          <w:rFonts w:ascii="Times New Roman" w:eastAsia="Times New Roman" w:hAnsi="Times New Roman" w:cs="Times New Roman"/>
+          <w:sz w:val="24"/>
+          <w:szCs w:val="24"/>
+          <w:lang w:val="en-US"/>
+        </w:rPr>
+        <w:t>:</w:t>
+      </w:r>
+    </w:p>
+    <w:p>
+      <w:pPr>
+        <w:numPr>
+          <w:ilvl w:val="1"/>
+          <w:numId w:val="9"/>
+        </w:numPr>
+        <w:spacing w:before="100" w:beforeAutospacing="1" w:after="100" w:afterAutospacing="1" w:line="240" w:lineRule="auto"/>
+        <w:rPr>
+          <w:rFonts w:ascii="Times New Roman" w:eastAsia="Times New Roman" w:hAnsi="Times New Roman" w:cs="Times New Roman"/>
+          <w:sz w:val="24"/>
+          <w:szCs w:val="24"/>
+        </w:rPr>
+      </w:pPr>
+      <w:r>
+        <w:rPr>
+          <w:rFonts w:ascii="Times New Roman" w:eastAsia="Times New Roman" w:hAnsi="Times New Roman" w:cs="Times New Roman"/>
+          <w:sz w:val="24"/>
+          <w:szCs w:val="24"/>
+        </w:rPr>
+        <w:t>El sistema debe permitir agregar nuevas estaciones al mapa. Cada estación tiene un nombre único.</w:t>
+      </w:r>
+    </w:p>
+    <w:p>
+      <w:pPr>
+        <w:numPr>
+          <w:ilvl w:val="0"/>
+          <w:numId w:val="9"/>
+        </w:numPr>
+        <w:spacing w:before="100" w:beforeAutospacing="1" w:after="100" w:afterAutospacing="1" w:line="240" w:lineRule="auto"/>
+        <w:rPr>
+          <w:rFonts w:ascii="Times New Roman" w:eastAsia="Times New Roman" w:hAnsi="Times New Roman" w:cs="Times New Roman"/>
+          <w:sz w:val="24"/>
+          <w:szCs w:val="24"/>
+        </w:rPr>
+      </w:pPr>
+      <w:r>
+        <w:rPr>
+          <w:rFonts w:ascii="Times New Roman" w:eastAsia="Times New Roman" w:hAnsi="Times New Roman" w:cs="Times New Roman"/>
+          <w:b/>
+          <w:bCs/>
+          <w:sz w:val="24"/>
+          <w:szCs w:val="24"/>
+        </w:rPr>
+        <w:t>Conexión de rutas entre estaciones</w:t>
+      </w:r>
+      <w:r>
+        <w:rPr>
+          <w:rFonts w:ascii="Times New Roman" w:eastAsia="Times New Roman" w:hAnsi="Times New Roman" w:cs="Times New Roman"/>
+          <w:sz w:val="24"/>
+          <w:szCs w:val="24"/>
+        </w:rPr>
+        <w:t>:</w:t>
+      </w:r>
+    </w:p>
+    <w:p>
+      <w:pPr>
+        <w:numPr>
+          <w:ilvl w:val="1"/>
+          <w:numId w:val="9"/>
+        </w:numPr>
+        <w:spacing w:before="100" w:beforeAutospacing="1" w:after="100" w:afterAutospacing="1" w:line="240" w:lineRule="auto"/>
+        <w:rPr>
+          <w:rFonts w:ascii="Times New Roman" w:eastAsia="Times New Roman" w:hAnsi="Times New Roman" w:cs="Times New Roman"/>
+          <w:sz w:val="24"/>
+          <w:szCs w:val="24"/>
+        </w:rPr>
+      </w:pPr>
+      <w:r>
+        <w:rPr>
+          <w:rFonts w:ascii="Times New Roman" w:eastAsia="Times New Roman" w:hAnsi="Times New Roman" w:cs="Times New Roman"/>
+          <w:sz w:val="24"/>
+          <w:szCs w:val="24"/>
+        </w:rPr>
+        <w:t>Las estaciones pueden estar conectadas mediante rutas directas. El sistema debe permitir agregar una conexión entre dos estaciones, indicando que existe una ruta entre ellas.</w:t>
+      </w:r>
+    </w:p>
+    <w:p>
+      <w:pPr>
+        <w:numPr>
+          <w:ilvl w:val="0"/>
+          <w:numId w:val="9"/>
+        </w:numPr>
+        <w:spacing w:before="100" w:beforeAutospacing="1" w:after="100" w:afterAutospacing="1" w:line="240" w:lineRule="auto"/>
+        <w:rPr>
+          <w:rFonts w:ascii="Times New Roman" w:eastAsia="Times New Roman" w:hAnsi="Times New Roman" w:cs="Times New Roman"/>
+          <w:sz w:val="24"/>
+          <w:szCs w:val="24"/>
+          <w:lang w:val="en-US"/>
+        </w:rPr>
+      </w:pPr>
+      <w:proofErr w:type="spellStart"/>
+      <w:r>
+        <w:rPr>
+          <w:rFonts w:ascii="Times New Roman" w:eastAsia="Times New Roman" w:hAnsi="Times New Roman" w:cs="Times New Roman"/>
+          <w:b/>
+          <w:bCs/>
+          <w:sz w:val="24"/>
+          <w:szCs w:val="24"/>
+          <w:lang w:val="en-US"/>
+        </w:rPr>
+        <w:t>Eliminar</w:t>
+      </w:r>
+      <w:proofErr w:type="spellEnd"/>
+      <w:r>
+        <w:rPr>
+          <w:rFonts w:ascii="Times New Roman" w:eastAsia="Times New Roman" w:hAnsi="Times New Roman" w:cs="Times New Roman"/>
+          <w:b/>
+          <w:bCs/>
+          <w:sz w:val="24"/>
+          <w:szCs w:val="24"/>
+          <w:lang w:val="en-US"/>
+        </w:rPr>
+        <w:t xml:space="preserve"> </w:t>
+      </w:r>
+      <w:proofErr w:type="spellStart"/>
+      <w:r>
+        <w:rPr>
+          <w:rFonts w:ascii="Times New Roman" w:eastAsia="Times New Roman" w:hAnsi="Times New Roman" w:cs="Times New Roman"/>
+          <w:b/>
+          <w:bCs/>
+          <w:sz w:val="24"/>
+          <w:szCs w:val="24"/>
+          <w:lang w:val="en-US"/>
+        </w:rPr>
+        <w:t>estaciones</w:t>
+      </w:r>
+      <w:proofErr w:type="spellEnd"/>
+      <w:r>
+        <w:rPr>
+          <w:rFonts w:ascii="Times New Roman" w:eastAsia="Times New Roman" w:hAnsi="Times New Roman" w:cs="Times New Roman"/>
+          <w:sz w:val="24"/>
+          <w:szCs w:val="24"/>
+          <w:lang w:val="en-US"/>
+        </w:rPr>
+        <w:t>:</w:t>
+      </w:r>
+    </w:p>
+    <w:p>
+      <w:pPr>
+        <w:numPr>
+          <w:ilvl w:val="1"/>
+          <w:numId w:val="9"/>
+        </w:numPr>
+        <w:spacing w:before="100" w:beforeAutospacing="1" w:after="100" w:afterAutospacing="1" w:line="240" w:lineRule="auto"/>
+        <w:rPr>
+          <w:rFonts w:ascii="Times New Roman" w:eastAsia="Times New Roman" w:hAnsi="Times New Roman" w:cs="Times New Roman"/>
+          <w:sz w:val="24"/>
+          <w:szCs w:val="24"/>
+        </w:rPr>
+      </w:pPr>
+      <w:r>
+        <w:rPr>
+          <w:rFonts w:ascii="Times New Roman" w:eastAsia="Times New Roman" w:hAnsi="Times New Roman" w:cs="Times New Roman"/>
+          <w:sz w:val="24"/>
+          <w:szCs w:val="24"/>
+        </w:rPr>
+        <w:t>Si una estación deja de funcionar, debe ser posible eliminarla del sistema. Al eliminar una estación, también deben eliminarse todas las rutas que conectan a dicha estación.</w:t>
+      </w:r>
+    </w:p>
+    <w:p>
+      <w:pPr>
+        <w:numPr>
+          <w:ilvl w:val="0"/>
+          <w:numId w:val="9"/>
+        </w:numPr>
+        <w:spacing w:before="100" w:beforeAutospacing="1" w:after="100" w:afterAutospacing="1" w:line="240" w:lineRule="auto"/>
+        <w:rPr>
+          <w:rFonts w:ascii="Times New Roman" w:eastAsia="Times New Roman" w:hAnsi="Times New Roman" w:cs="Times New Roman"/>
+          <w:sz w:val="24"/>
+          <w:szCs w:val="24"/>
+          <w:lang w:val="en-US"/>
+        </w:rPr>
+      </w:pPr>
+      <w:proofErr w:type="spellStart"/>
+      <w:r>
+        <w:rPr>
+          <w:rFonts w:ascii="Times New Roman" w:eastAsia="Times New Roman" w:hAnsi="Times New Roman" w:cs="Times New Roman"/>
+          <w:b/>
+          <w:bCs/>
+          <w:sz w:val="24"/>
+          <w:szCs w:val="24"/>
+          <w:lang w:val="en-US"/>
+        </w:rPr>
+        <w:t>Eliminar</w:t>
+      </w:r>
+      <w:proofErr w:type="spellEnd"/>
+      <w:r>
+        <w:rPr>
+          <w:rFonts w:ascii="Times New Roman" w:eastAsia="Times New Roman" w:hAnsi="Times New Roman" w:cs="Times New Roman"/>
+          <w:b/>
+          <w:bCs/>
+          <w:sz w:val="24"/>
+          <w:szCs w:val="24"/>
+          <w:lang w:val="en-US"/>
+        </w:rPr>
+        <w:t xml:space="preserve"> </w:t>
+      </w:r>
+      <w:proofErr w:type="spellStart"/>
+      <w:r>
+        <w:rPr>
+          <w:rFonts w:ascii="Times New Roman" w:eastAsia="Times New Roman" w:hAnsi="Times New Roman" w:cs="Times New Roman"/>
+          <w:b/>
+          <w:bCs/>
+          <w:sz w:val="24"/>
+          <w:szCs w:val="24"/>
+          <w:lang w:val="en-US"/>
+        </w:rPr>
+        <w:t>rutas</w:t>
+      </w:r>
+      <w:proofErr w:type="spellEnd"/>
+      <w:r>
+        <w:rPr>
+          <w:rFonts w:ascii="Times New Roman" w:eastAsia="Times New Roman" w:hAnsi="Times New Roman" w:cs="Times New Roman"/>
+          <w:sz w:val="24"/>
+          <w:szCs w:val="24"/>
+          <w:lang w:val="en-US"/>
+        </w:rPr>
+        <w:t>:</w:t>
+      </w:r>
+    </w:p>
+    <w:p>
+      <w:pPr>
+        <w:numPr>
+          <w:ilvl w:val="1"/>
+          <w:numId w:val="9"/>
+        </w:numPr>
+        <w:spacing w:before="100" w:beforeAutospacing="1" w:after="100" w:afterAutospacing="1" w:line="240" w:lineRule="auto"/>
+        <w:rPr>
+          <w:rFonts w:ascii="Times New Roman" w:eastAsia="Times New Roman" w:hAnsi="Times New Roman" w:cs="Times New Roman"/>
+          <w:sz w:val="24"/>
+          <w:szCs w:val="24"/>
+        </w:rPr>
+      </w:pPr>
+      <w:r>
+        <w:rPr>
+          <w:rFonts w:ascii="Times New Roman" w:eastAsia="Times New Roman" w:hAnsi="Times New Roman" w:cs="Times New Roman"/>
+          <w:sz w:val="24"/>
+          <w:szCs w:val="24"/>
+        </w:rPr>
+        <w:t>En caso de que una ruta deje de ser operativa entre dos estaciones, el sistema debe poder eliminar esa conexión sin afectar al resto de las estaciones.</w:t>
+      </w:r>
+    </w:p>
+    <w:p>
+      <w:pPr>
+        <w:numPr>
+          <w:ilvl w:val="0"/>
+          <w:numId w:val="9"/>
+        </w:numPr>
+        <w:spacing w:before="100" w:beforeAutospacing="1" w:after="100" w:afterAutospacing="1" w:line="240" w:lineRule="auto"/>
+        <w:rPr>
+          <w:rFonts w:ascii="Times New Roman" w:eastAsia="Times New Roman" w:hAnsi="Times New Roman" w:cs="Times New Roman"/>
+          <w:sz w:val="24"/>
+          <w:szCs w:val="24"/>
+          <w:lang w:val="en-US"/>
+        </w:rPr>
+      </w:pPr>
+      <w:proofErr w:type="spellStart"/>
+      <w:r>
+        <w:rPr>
+          <w:rFonts w:ascii="Times New Roman" w:eastAsia="Times New Roman" w:hAnsi="Times New Roman" w:cs="Times New Roman"/>
+          <w:b/>
+          <w:bCs/>
+          <w:sz w:val="24"/>
+          <w:szCs w:val="24"/>
+          <w:lang w:val="en-US"/>
+        </w:rPr>
+        <w:t>Consulta</w:t>
+      </w:r>
+      <w:proofErr w:type="spellEnd"/>
+      <w:r>
+        <w:rPr>
+          <w:rFonts w:ascii="Times New Roman" w:eastAsia="Times New Roman" w:hAnsi="Times New Roman" w:cs="Times New Roman"/>
+          <w:b/>
+          <w:bCs/>
+          <w:sz w:val="24"/>
+          <w:szCs w:val="24"/>
+          <w:lang w:val="en-US"/>
+        </w:rPr>
+        <w:t xml:space="preserve"> de </w:t>
+      </w:r>
+      <w:proofErr w:type="spellStart"/>
+      <w:r>
+        <w:rPr>
+          <w:rFonts w:ascii="Times New Roman" w:eastAsia="Times New Roman" w:hAnsi="Times New Roman" w:cs="Times New Roman"/>
+          <w:b/>
+          <w:bCs/>
+          <w:sz w:val="24"/>
+          <w:szCs w:val="24"/>
+          <w:lang w:val="en-US"/>
+        </w:rPr>
+        <w:t>conectividad</w:t>
+      </w:r>
+      <w:proofErr w:type="spellEnd"/>
+      <w:r>
+        <w:rPr>
+          <w:rFonts w:ascii="Times New Roman" w:eastAsia="Times New Roman" w:hAnsi="Times New Roman" w:cs="Times New Roman"/>
+          <w:sz w:val="24"/>
+          <w:szCs w:val="24"/>
+          <w:lang w:val="en-US"/>
+        </w:rPr>
+        <w:t>:</w:t>
+      </w:r>
+    </w:p>
+    <w:p>
+      <w:pPr>
+        <w:numPr>
+          <w:ilvl w:val="1"/>
+          <w:numId w:val="9"/>
+        </w:numPr>
+        <w:spacing w:before="100" w:beforeAutospacing="1" w:after="100" w:afterAutospacing="1" w:line="240" w:lineRule="auto"/>
+        <w:rPr>
+          <w:rFonts w:ascii="Times New Roman" w:eastAsia="Times New Roman" w:hAnsi="Times New Roman" w:cs="Times New Roman"/>
+          <w:sz w:val="24"/>
+          <w:szCs w:val="24"/>
+        </w:rPr>
+      </w:pPr>
+      <w:r>
+        <w:rPr>
+          <w:rFonts w:ascii="Times New Roman" w:eastAsia="Times New Roman" w:hAnsi="Times New Roman" w:cs="Times New Roman"/>
+          <w:sz w:val="24"/>
+          <w:szCs w:val="24"/>
+        </w:rPr>
+        <w:t>Los ciudadanos podrán consultar si existe una ruta directa entre dos estaciones específicas. El sistema debe devolver si esas estaciones están conectadas por una ruta.</w:t>
+      </w:r>
+    </w:p>
+    <w:p>
+      <w:pPr>
+        <w:numPr>
+          <w:ilvl w:val="0"/>
+          <w:numId w:val="9"/>
+        </w:numPr>
+        <w:spacing w:before="100" w:beforeAutospacing="1" w:after="100" w:afterAutospacing="1" w:line="240" w:lineRule="auto"/>
+        <w:rPr>
+          <w:rFonts w:ascii="Times New Roman" w:eastAsia="Times New Roman" w:hAnsi="Times New Roman" w:cs="Times New Roman"/>
+          <w:sz w:val="24"/>
+          <w:szCs w:val="24"/>
+        </w:rPr>
+      </w:pPr>
+      <w:r>
+        <w:rPr>
+          <w:rFonts w:ascii="Times New Roman" w:eastAsia="Times New Roman" w:hAnsi="Times New Roman" w:cs="Times New Roman"/>
+          <w:b/>
+          <w:bCs/>
+          <w:sz w:val="24"/>
+          <w:szCs w:val="24"/>
+        </w:rPr>
+        <w:t>Verificar si una estación existe</w:t>
+      </w:r>
+      <w:r>
+        <w:rPr>
+          <w:rFonts w:ascii="Times New Roman" w:eastAsia="Times New Roman" w:hAnsi="Times New Roman" w:cs="Times New Roman"/>
+          <w:sz w:val="24"/>
+          <w:szCs w:val="24"/>
+        </w:rPr>
+        <w:t>:</w:t>
+      </w:r>
+    </w:p>
+    <w:p>
+      <w:pPr>
+        <w:numPr>
+          <w:ilvl w:val="1"/>
+          <w:numId w:val="9"/>
+        </w:numPr>
+        <w:spacing w:before="100" w:beforeAutospacing="1" w:after="100" w:afterAutospacing="1" w:line="240" w:lineRule="auto"/>
+        <w:rPr>
+          <w:rFonts w:ascii="Times New Roman" w:eastAsia="Times New Roman" w:hAnsi="Times New Roman" w:cs="Times New Roman"/>
+          <w:sz w:val="24"/>
+          <w:szCs w:val="24"/>
+        </w:rPr>
+      </w:pPr>
+      <w:r>
+        <w:rPr>
+          <w:rFonts w:ascii="Times New Roman" w:eastAsia="Times New Roman" w:hAnsi="Times New Roman" w:cs="Times New Roman"/>
+          <w:sz w:val="24"/>
+          <w:szCs w:val="24"/>
+        </w:rPr>
+        <w:t>El sistema debe proporcionar una función para verificar si una estación específica existe en el mapa.</w:t>
+      </w:r>
+    </w:p>
+    <w:p>
+      <w:pPr>
+        <w:numPr>
+          <w:ilvl w:val="0"/>
+          <w:numId w:val="9"/>
+        </w:numPr>
+        <w:spacing w:before="100" w:beforeAutospacing="1" w:after="100" w:afterAutospacing="1" w:line="240" w:lineRule="auto"/>
+        <w:rPr>
+          <w:rFonts w:ascii="Times New Roman" w:eastAsia="Times New Roman" w:hAnsi="Times New Roman" w:cs="Times New Roman"/>
+          <w:sz w:val="24"/>
+          <w:szCs w:val="24"/>
+        </w:rPr>
+      </w:pPr>
+      <w:proofErr w:type="spellStart"/>
+      <w:r>
+        <w:rPr>
+          <w:rFonts w:ascii="Times New Roman" w:eastAsia="Times New Roman" w:hAnsi="Times New Roman" w:cs="Times New Roman"/>
+          <w:b/>
+          <w:bCs/>
+          <w:sz w:val="24"/>
+          <w:szCs w:val="24"/>
+          <w:lang w:val="en-US"/>
+        </w:rPr>
+        <w:t>Imprimir</w:t>
+      </w:r>
+      <w:proofErr w:type="spellEnd"/>
+      <w:r>
+        <w:rPr>
+          <w:rFonts w:ascii="Times New Roman" w:eastAsia="Times New Roman" w:hAnsi="Times New Roman" w:cs="Times New Roman"/>
+          <w:b/>
+          <w:bCs/>
+          <w:sz w:val="24"/>
+          <w:szCs w:val="24"/>
+          <w:lang w:val="en-US"/>
+        </w:rPr>
+        <w:t xml:space="preserve"> el </w:t>
+      </w:r>
+      <w:proofErr w:type="spellStart"/>
+      <w:r>
+        <w:rPr>
+          <w:rFonts w:ascii="Times New Roman" w:eastAsia="Times New Roman" w:hAnsi="Times New Roman" w:cs="Times New Roman"/>
+          <w:b/>
+          <w:bCs/>
+          <w:sz w:val="24"/>
+          <w:szCs w:val="24"/>
+          <w:lang w:val="en-US"/>
+        </w:rPr>
+        <w:t>mapa</w:t>
+      </w:r>
+      <w:proofErr w:type="spellEnd"/>
+      <w:r>
+        <w:rPr>
+          <w:rFonts w:ascii="Times New Roman" w:eastAsia="Times New Roman" w:hAnsi="Times New Roman" w:cs="Times New Roman"/>
+          <w:b/>
+          <w:bCs/>
+          <w:sz w:val="24"/>
+          <w:szCs w:val="24"/>
+          <w:lang w:val="en-US"/>
+        </w:rPr>
+        <w:t xml:space="preserve"> </w:t>
+      </w:r>
+      <w:proofErr w:type="spellStart"/>
+      <w:r>
+        <w:rPr>
+          <w:rFonts w:ascii="Times New Roman" w:eastAsia="Times New Roman" w:hAnsi="Times New Roman" w:cs="Times New Roman"/>
+          <w:b/>
+          <w:bCs/>
+          <w:sz w:val="24"/>
+          <w:szCs w:val="24"/>
+          <w:lang w:val="en-US"/>
+        </w:rPr>
+        <w:t>completo</w:t>
+      </w:r>
+      <w:proofErr w:type="spellEnd"/>
+      <w:r>
+        <w:rPr>
+          <w:rFonts w:ascii="Times New Roman" w:eastAsia="Times New Roman" w:hAnsi="Times New Roman" w:cs="Times New Roman"/>
+          <w:sz w:val="24"/>
+          <w:szCs w:val="24"/>
+          <w:lang w:val="en-US"/>
+        </w:rPr>
+        <w:t>:</w:t>
+      </w:r>
+    </w:p>
+    <w:p>
+      <w:pPr>
+        <w:numPr>
+          <w:ilvl w:val="1"/>
+          <w:numId w:val="9"/>
+        </w:numPr>
+        <w:spacing w:before="100" w:beforeAutospacing="1" w:after="100" w:afterAutospacing="1" w:line="240" w:lineRule="auto"/>
+        <w:rPr>
+          <w:rFonts w:ascii="Times New Roman" w:eastAsia="Times New Roman" w:hAnsi="Times New Roman" w:cs="Times New Roman"/>
+          <w:sz w:val="24"/>
+          <w:szCs w:val="24"/>
+        </w:rPr>
+      </w:pPr>
+      <w:r>
+        <w:rPr>
+          <w:rFonts w:ascii="Times New Roman" w:eastAsia="Times New Roman" w:hAnsi="Times New Roman" w:cs="Times New Roman"/>
+          <w:sz w:val="24"/>
+          <w:szCs w:val="24"/>
+        </w:rPr>
+        <w:t>Finalmente, el sistema debe poder imprimir un listado de todas las estaciones y sus conexiones directas, mostrando el estado actual de todas las rutas en la ciudad.</w:t>
+      </w:r>
+    </w:p>
+    <w:p>
+      <w:pPr>
         <w:shd w:val="clear" w:color="auto" w:fill="FFFFFF"/>
         <w:spacing w:after="0" w:line="240" w:lineRule="auto"/>
-        <w:jc w:val="both"/>
-        <w:rPr>
-          <w:rFonts w:ascii="Segoe UI" w:eastAsia="Times New Roman" w:hAnsi="Segoe UI" w:cs="Segoe UI"/>
-          <w:color w:val="1F2328"/>
-          <w:sz w:val="24"/>
-          <w:szCs w:val="24"/>
-          <w:lang w:eastAsia="es-AR"/>
-        </w:rPr>
-      </w:pPr>
-      <w:r>
-        <w:rPr>
-          <w:rFonts w:ascii="Segoe UI" w:eastAsia="Times New Roman" w:hAnsi="Segoe UI" w:cs="Segoe UI"/>
-          <w:color w:val="1F2328"/>
-          <w:sz w:val="24"/>
-          <w:szCs w:val="24"/>
-          <w:lang w:eastAsia="es-AR"/>
-        </w:rPr>
-        <w:t>En una ciudad, se está implementando un sistema de gestión de rutas de transporte entre distintas estaciones. Cada estación se representa como un nodo, y las rutas directas entre estaciones se representan como aristas. Tu tarea es diseñar este sistema de rutas utilizando grafos, donde los ciudadanos puedan interactuar con el sistema para realizar varias operaciones.</w:t>
-      </w:r>
-    </w:p>
-    <w:p>
-      <w:pPr>
-        <w:pStyle w:val="Prrafodelista"/>
-        <w:numPr>
-          <w:ilvl w:val="0"/>
-          <w:numId w:val="11"/>
-        </w:numPr>
-        <w:shd w:val="clear" w:color="auto" w:fill="FFFFFF"/>
-        <w:spacing w:after="0" w:line="240" w:lineRule="auto"/>
-        <w:jc w:val="both"/>
-        <w:rPr>
-          <w:rFonts w:ascii="Segoe UI" w:eastAsia="Times New Roman" w:hAnsi="Segoe UI" w:cs="Segoe UI"/>
-          <w:color w:val="1F2328"/>
-          <w:sz w:val="24"/>
-          <w:szCs w:val="24"/>
-          <w:lang w:eastAsia="es-AR"/>
-        </w:rPr>
-      </w:pPr>
-      <w:r>
-        <w:rPr>
-          <w:rFonts w:ascii="Segoe UI" w:eastAsia="Times New Roman" w:hAnsi="Segoe UI" w:cs="Segoe UI"/>
-          <w:b/>
-          <w:color w:val="1F2328"/>
-          <w:sz w:val="24"/>
-          <w:szCs w:val="24"/>
-          <w:lang w:eastAsia="es-AR"/>
-        </w:rPr>
-        <w:t>Agregar estaciones:</w:t>
-      </w:r>
-      <w:r>
-        <w:rPr>
-          <w:rFonts w:ascii="Segoe UI" w:eastAsia="Times New Roman" w:hAnsi="Segoe UI" w:cs="Segoe UI"/>
-          <w:color w:val="1F2328"/>
-          <w:sz w:val="24"/>
-          <w:szCs w:val="24"/>
-          <w:lang w:eastAsia="es-AR"/>
-        </w:rPr>
-        <w:t xml:space="preserve"> </w:t>
-      </w:r>
-      <w:r>
-        <w:rPr>
-          <w:rFonts w:ascii="Segoe UI" w:eastAsia="Times New Roman" w:hAnsi="Segoe UI" w:cs="Segoe UI"/>
-          <w:color w:val="1F2328"/>
-          <w:sz w:val="24"/>
-          <w:szCs w:val="24"/>
-          <w:lang w:eastAsia="es-AR"/>
-        </w:rPr>
-        <w:t>El sistema debe permitir agregar nuevas estaciones al mapa. Cada estación tiene un nombre único.</w:t>
-      </w:r>
-    </w:p>
-    <w:p>
-      <w:pPr>
-        <w:pStyle w:val="Prrafodelista"/>
-        <w:numPr>
-          <w:ilvl w:val="0"/>
-          <w:numId w:val="11"/>
-        </w:numPr>
-        <w:shd w:val="clear" w:color="auto" w:fill="FFFFFF"/>
-        <w:spacing w:after="0" w:line="240" w:lineRule="auto"/>
-        <w:jc w:val="both"/>
-        <w:rPr>
-          <w:rFonts w:ascii="Segoe UI" w:eastAsia="Times New Roman" w:hAnsi="Segoe UI" w:cs="Segoe UI"/>
-          <w:color w:val="1F2328"/>
-          <w:sz w:val="24"/>
-          <w:szCs w:val="24"/>
-          <w:lang w:eastAsia="es-AR"/>
-        </w:rPr>
-      </w:pPr>
-      <w:r>
-        <w:rPr>
-          <w:rFonts w:ascii="Segoe UI" w:eastAsia="Times New Roman" w:hAnsi="Segoe UI" w:cs="Segoe UI"/>
-          <w:b/>
-          <w:color w:val="1F2328"/>
-          <w:sz w:val="24"/>
-          <w:szCs w:val="24"/>
-          <w:lang w:eastAsia="es-AR"/>
-        </w:rPr>
-        <w:t>Cone</w:t>
-      </w:r>
-      <w:r>
-        <w:rPr>
-          <w:rFonts w:ascii="Segoe UI" w:eastAsia="Times New Roman" w:hAnsi="Segoe UI" w:cs="Segoe UI"/>
-          <w:b/>
-          <w:color w:val="1F2328"/>
-          <w:sz w:val="24"/>
-          <w:szCs w:val="24"/>
-          <w:lang w:eastAsia="es-AR"/>
-        </w:rPr>
-        <w:t>xión de rutas entre estaciones:</w:t>
-      </w:r>
-      <w:r>
-        <w:rPr>
-          <w:rFonts w:ascii="Segoe UI" w:eastAsia="Times New Roman" w:hAnsi="Segoe UI" w:cs="Segoe UI"/>
-          <w:color w:val="1F2328"/>
-          <w:sz w:val="24"/>
-          <w:szCs w:val="24"/>
-          <w:lang w:eastAsia="es-AR"/>
-        </w:rPr>
-        <w:t xml:space="preserve"> </w:t>
-      </w:r>
-      <w:r>
-        <w:rPr>
-          <w:rFonts w:ascii="Segoe UI" w:eastAsia="Times New Roman" w:hAnsi="Segoe UI" w:cs="Segoe UI"/>
-          <w:color w:val="1F2328"/>
-          <w:sz w:val="24"/>
-          <w:szCs w:val="24"/>
-          <w:lang w:eastAsia="es-AR"/>
-        </w:rPr>
-        <w:t>Las estaciones pueden estar conectadas mediante rutas directas. El sistema debe permitir agregar una conexión entre dos estaciones, indicando que existe una ruta entre ellas.</w:t>
-      </w:r>
-    </w:p>
-    <w:p>
-      <w:pPr>
-        <w:pStyle w:val="Prrafodelista"/>
-        <w:numPr>
-          <w:ilvl w:val="0"/>
-          <w:numId w:val="11"/>
-        </w:numPr>
-        <w:shd w:val="clear" w:color="auto" w:fill="FFFFFF"/>
-        <w:spacing w:after="0" w:line="240" w:lineRule="auto"/>
-        <w:jc w:val="both"/>
-        <w:rPr>
-          <w:rFonts w:ascii="Segoe UI" w:eastAsia="Times New Roman" w:hAnsi="Segoe UI" w:cs="Segoe UI"/>
-          <w:color w:val="1F2328"/>
-          <w:sz w:val="24"/>
-          <w:szCs w:val="24"/>
-          <w:lang w:eastAsia="es-AR"/>
-        </w:rPr>
-      </w:pPr>
-      <w:r>
-        <w:rPr>
-          <w:rFonts w:ascii="Segoe UI" w:eastAsia="Times New Roman" w:hAnsi="Segoe UI" w:cs="Segoe UI"/>
-          <w:b/>
-          <w:color w:val="1F2328"/>
-          <w:sz w:val="24"/>
-          <w:szCs w:val="24"/>
-          <w:lang w:eastAsia="es-AR"/>
-        </w:rPr>
-        <w:t>Eliminar estaciones:</w:t>
-      </w:r>
-      <w:r>
-        <w:rPr>
-          <w:rFonts w:ascii="Segoe UI" w:eastAsia="Times New Roman" w:hAnsi="Segoe UI" w:cs="Segoe UI"/>
-          <w:color w:val="1F2328"/>
-          <w:sz w:val="24"/>
-          <w:szCs w:val="24"/>
-          <w:lang w:eastAsia="es-AR"/>
-        </w:rPr>
-        <w:t xml:space="preserve"> </w:t>
-      </w:r>
-      <w:r>
-        <w:rPr>
-          <w:rFonts w:ascii="Segoe UI" w:eastAsia="Times New Roman" w:hAnsi="Segoe UI" w:cs="Segoe UI"/>
-          <w:color w:val="1F2328"/>
-          <w:sz w:val="24"/>
-          <w:szCs w:val="24"/>
-          <w:lang w:eastAsia="es-AR"/>
-        </w:rPr>
-        <w:t>Si una estación deja de funcionar, debe ser posible eliminarla del sistema. Al eliminar una estación, también deben eliminarse todas las rutas que conectan a dicha estación.</w:t>
-      </w:r>
-    </w:p>
-    <w:p>
-      <w:pPr>
-        <w:pStyle w:val="Prrafodelista"/>
-        <w:numPr>
-          <w:ilvl w:val="0"/>
-          <w:numId w:val="11"/>
-        </w:numPr>
-        <w:shd w:val="clear" w:color="auto" w:fill="FFFFFF"/>
-        <w:spacing w:after="0" w:line="240" w:lineRule="auto"/>
-        <w:jc w:val="both"/>
-        <w:rPr>
-          <w:rFonts w:ascii="Segoe UI" w:eastAsia="Times New Roman" w:hAnsi="Segoe UI" w:cs="Segoe UI"/>
-          <w:color w:val="1F2328"/>
-          <w:sz w:val="24"/>
-          <w:szCs w:val="24"/>
-          <w:lang w:eastAsia="es-AR"/>
-        </w:rPr>
-      </w:pPr>
-      <w:r>
-        <w:rPr>
-          <w:rFonts w:ascii="Segoe UI" w:eastAsia="Times New Roman" w:hAnsi="Segoe UI" w:cs="Segoe UI"/>
-          <w:b/>
-          <w:color w:val="1F2328"/>
-          <w:sz w:val="24"/>
-          <w:szCs w:val="24"/>
-          <w:lang w:eastAsia="es-AR"/>
-        </w:rPr>
-        <w:t xml:space="preserve">Eliminar rutas: </w:t>
-      </w:r>
-      <w:r>
-        <w:rPr>
-          <w:rFonts w:ascii="Segoe UI" w:eastAsia="Times New Roman" w:hAnsi="Segoe UI" w:cs="Segoe UI"/>
-          <w:color w:val="1F2328"/>
-          <w:sz w:val="24"/>
-          <w:szCs w:val="24"/>
-          <w:lang w:eastAsia="es-AR"/>
-        </w:rPr>
-        <w:t>En caso de que una ruta deje de ser operativa entre dos estaciones, el sistema debe poder eliminar esa conexión sin afectar al resto de las estaciones.</w:t>
-      </w:r>
-    </w:p>
-    <w:p>
-      <w:pPr>
-        <w:pStyle w:val="Prrafodelista"/>
-        <w:numPr>
-          <w:ilvl w:val="0"/>
-          <w:numId w:val="11"/>
-        </w:numPr>
-        <w:shd w:val="clear" w:color="auto" w:fill="FFFFFF"/>
-        <w:spacing w:after="0" w:line="240" w:lineRule="auto"/>
-        <w:jc w:val="both"/>
-        <w:rPr>
-          <w:rFonts w:ascii="Segoe UI" w:eastAsia="Times New Roman" w:hAnsi="Segoe UI" w:cs="Segoe UI"/>
-          <w:color w:val="1F2328"/>
-          <w:sz w:val="24"/>
-          <w:szCs w:val="24"/>
-          <w:lang w:eastAsia="es-AR"/>
-        </w:rPr>
-      </w:pPr>
-      <w:r>
-        <w:rPr>
-          <w:rFonts w:ascii="Segoe UI" w:eastAsia="Times New Roman" w:hAnsi="Segoe UI" w:cs="Segoe UI"/>
-          <w:b/>
-          <w:color w:val="1F2328"/>
-          <w:sz w:val="24"/>
-          <w:szCs w:val="24"/>
-          <w:lang w:eastAsia="es-AR"/>
-        </w:rPr>
-        <w:t>Consulta de conectividad:</w:t>
-      </w:r>
-      <w:r>
-        <w:rPr>
-          <w:rFonts w:ascii="Segoe UI" w:eastAsia="Times New Roman" w:hAnsi="Segoe UI" w:cs="Segoe UI"/>
-          <w:color w:val="1F2328"/>
-          <w:sz w:val="24"/>
-          <w:szCs w:val="24"/>
-          <w:lang w:eastAsia="es-AR"/>
-        </w:rPr>
-        <w:t xml:space="preserve"> </w:t>
-      </w:r>
-      <w:r>
-        <w:rPr>
-          <w:rFonts w:ascii="Segoe UI" w:eastAsia="Times New Roman" w:hAnsi="Segoe UI" w:cs="Segoe UI"/>
-          <w:color w:val="1F2328"/>
-          <w:sz w:val="24"/>
-          <w:szCs w:val="24"/>
-          <w:lang w:eastAsia="es-AR"/>
-        </w:rPr>
-        <w:t>Los ciudadanos podrán consultar si existe una ruta directa entre dos estaciones específicas. El sistema debe devolver si esas estaciones están conectadas por una ruta.</w:t>
-      </w:r>
-    </w:p>
-    <w:p>
-      <w:pPr>
-        <w:pStyle w:val="Prrafodelista"/>
-        <w:numPr>
-          <w:ilvl w:val="0"/>
-          <w:numId w:val="11"/>
-        </w:numPr>
-        <w:shd w:val="clear" w:color="auto" w:fill="FFFFFF"/>
-        <w:spacing w:after="0" w:line="240" w:lineRule="auto"/>
-        <w:jc w:val="both"/>
-        <w:rPr>
-          <w:rFonts w:ascii="Segoe UI" w:eastAsia="Times New Roman" w:hAnsi="Segoe UI" w:cs="Segoe UI"/>
-          <w:color w:val="1F2328"/>
-          <w:sz w:val="24"/>
-          <w:szCs w:val="24"/>
-          <w:lang w:eastAsia="es-AR"/>
-        </w:rPr>
-      </w:pPr>
-      <w:r>
-        <w:rPr>
-          <w:rFonts w:ascii="Segoe UI" w:eastAsia="Times New Roman" w:hAnsi="Segoe UI" w:cs="Segoe UI"/>
-          <w:b/>
-          <w:color w:val="1F2328"/>
-          <w:sz w:val="24"/>
-          <w:szCs w:val="24"/>
-          <w:lang w:eastAsia="es-AR"/>
-        </w:rPr>
-        <w:t>Ve</w:t>
-      </w:r>
-      <w:r>
-        <w:rPr>
-          <w:rFonts w:ascii="Segoe UI" w:eastAsia="Times New Roman" w:hAnsi="Segoe UI" w:cs="Segoe UI"/>
-          <w:b/>
-          <w:color w:val="1F2328"/>
-          <w:sz w:val="24"/>
-          <w:szCs w:val="24"/>
-          <w:lang w:eastAsia="es-AR"/>
-        </w:rPr>
-        <w:t>rificar si una estación existe:</w:t>
-      </w:r>
-      <w:r>
-        <w:rPr>
-          <w:rFonts w:ascii="Segoe UI" w:eastAsia="Times New Roman" w:hAnsi="Segoe UI" w:cs="Segoe UI"/>
-          <w:color w:val="1F2328"/>
-          <w:sz w:val="24"/>
-          <w:szCs w:val="24"/>
-          <w:lang w:eastAsia="es-AR"/>
-        </w:rPr>
-        <w:t xml:space="preserve"> </w:t>
-      </w:r>
-      <w:r>
-        <w:rPr>
-          <w:rFonts w:ascii="Segoe UI" w:eastAsia="Times New Roman" w:hAnsi="Segoe UI" w:cs="Segoe UI"/>
-          <w:color w:val="1F2328"/>
-          <w:sz w:val="24"/>
-          <w:szCs w:val="24"/>
-          <w:lang w:eastAsia="es-AR"/>
-        </w:rPr>
-        <w:t>El sistema debe proporcionar una función para verificar si una estación específica existe en el mapa.</w:t>
-      </w:r>
-    </w:p>
-    <w:p>
-      <w:pPr>
-        <w:pStyle w:val="Prrafodelista"/>
-        <w:numPr>
-          <w:ilvl w:val="0"/>
-          <w:numId w:val="11"/>
-        </w:numPr>
-        <w:shd w:val="clear" w:color="auto" w:fill="FFFFFF"/>
-        <w:spacing w:after="0" w:line="240" w:lineRule="auto"/>
-        <w:jc w:val="both"/>
-        <w:rPr>
-          <w:rFonts w:ascii="Segoe UI" w:eastAsia="Times New Roman" w:hAnsi="Segoe UI" w:cs="Segoe UI"/>
-          <w:color w:val="1F2328"/>
-          <w:sz w:val="24"/>
-          <w:szCs w:val="24"/>
-          <w:lang w:eastAsia="es-AR"/>
-        </w:rPr>
-      </w:pPr>
-      <w:r>
-        <w:rPr>
-          <w:rFonts w:ascii="Segoe UI" w:eastAsia="Times New Roman" w:hAnsi="Segoe UI" w:cs="Segoe UI"/>
-          <w:b/>
-          <w:color w:val="1F2328"/>
-          <w:sz w:val="24"/>
-          <w:szCs w:val="24"/>
-          <w:lang w:eastAsia="es-AR"/>
-        </w:rPr>
-        <w:t xml:space="preserve">Imprimir el mapa completo: </w:t>
-      </w:r>
-      <w:r>
-        <w:rPr>
-          <w:rFonts w:ascii="Segoe UI" w:eastAsia="Times New Roman" w:hAnsi="Segoe UI" w:cs="Segoe UI"/>
-          <w:color w:val="1F2328"/>
-          <w:sz w:val="24"/>
-          <w:szCs w:val="24"/>
-          <w:lang w:eastAsia="es-AR"/>
-        </w:rPr>
-        <w:t>Finalmente, el sistema debe poder imprimir un listado de todas las estaciones y sus conexiones directas, mostrando el estado actual de todas las rutas en la ciudad.</w:t>
-      </w:r>
-      <w:bookmarkStart w:id="0" w:name="_GoBack"/>
-      <w:bookmarkEnd w:id="0"/>
+        <w:rPr>
+          <w:rFonts w:ascii="Segoe UI" w:eastAsia="Times New Roman" w:hAnsi="Segoe UI" w:cs="Segoe UI"/>
+          <w:color w:val="1F2328"/>
+          <w:sz w:val="24"/>
+          <w:szCs w:val="24"/>
+          <w:lang w:eastAsia="es-AR"/>
+        </w:rPr>
+      </w:pPr>
     </w:p>
     <w:sectPr>
       <w:pgSz w:w="11906" w:h="16838"/>
@@ -1577,8 +1618,8 @@
 </file>
 
 <file path=word/numbering.xml><?xml version="1.0" encoding="utf-8"?>
-<w:numbering xmlns:wpc="http://schemas.microsoft.com/office/word/2010/wordprocessingCanvas" xmlns:cx="http://schemas.microsoft.com/office/drawing/2014/chartex" xmlns:mc="http://schemas.openxmlformats.org/markup-compatibility/2006" xmlns:o="urn:schemas-microsoft-com:office:office" xmlns:r="http://schemas.openxmlformats.org/officeDocument/2006/relationships" xmlns:m="http://schemas.openxmlformats.org/officeDocument/2006/math" xmlns:v="urn:schemas-microsoft-com:vml" xmlns:wp14="http://schemas.microsoft.com/office/word/2010/wordprocessingDrawing" xmlns:wp="http://schemas.openxmlformats.org/drawingml/2006/wordprocessingDrawing" xmlns:w10="urn:schemas-microsoft-com:office:word" xmlns:w="http://schemas.openxmlformats.org/wordprocessingml/2006/main" xmlns:w14="http://schemas.microsoft.com/office/word/2010/wordml" xmlns:w15="http://schemas.microsoft.com/office/word/2012/wordml" xmlns:w16se="http://schemas.microsoft.com/office/word/2015/wordml/symex" xmlns:wpg="http://schemas.microsoft.com/office/word/2010/wordprocessingGroup" xmlns:wpi="http://schemas.microsoft.com/office/word/2010/wordprocessingInk" xmlns:wne="http://schemas.microsoft.com/office/word/2006/wordml" xmlns:wps="http://schemas.microsoft.com/office/word/2010/wordprocessingShape" mc:Ignorable="w14 w15 w16se wp14">
-  <w:abstractNum w:abstractNumId="0" w15:restartNumberingAfterBreak="0">
+<w:numbering xmlns:wpc="http://schemas.microsoft.com/office/word/2010/wordprocessingCanvas" xmlns:mc="http://schemas.openxmlformats.org/markup-compatibility/2006" xmlns:o="urn:schemas-microsoft-com:office:office" xmlns:r="http://schemas.openxmlformats.org/officeDocument/2006/relationships" xmlns:m="http://schemas.openxmlformats.org/officeDocument/2006/math" xmlns:v="urn:schemas-microsoft-com:vml" xmlns:wp14="http://schemas.microsoft.com/office/word/2010/wordprocessingDrawing" xmlns:wp="http://schemas.openxmlformats.org/drawingml/2006/wordprocessingDrawing" xmlns:w10="urn:schemas-microsoft-com:office:word" xmlns:w="http://schemas.openxmlformats.org/wordprocessingml/2006/main" xmlns:w14="http://schemas.microsoft.com/office/word/2010/wordml" xmlns:w15="http://schemas.microsoft.com/office/word/2012/wordml" xmlns:wpg="http://schemas.microsoft.com/office/word/2010/wordprocessingGroup" xmlns:wpi="http://schemas.microsoft.com/office/word/2010/wordprocessingInk" xmlns:wne="http://schemas.microsoft.com/office/word/2006/wordml" xmlns:wps="http://schemas.microsoft.com/office/word/2010/wordprocessingShape" mc:Ignorable="w14 w15 wp14">
+  <w:abstractNum w:abstractNumId="0">
     <w:nsid w:val="0DFC3C8B"/>
     <w:multiLevelType w:val="hybridMultilevel"/>
     <w:tmpl w:val="BAFCEB4C"/>
@@ -1664,7 +1705,7 @@
       </w:pPr>
     </w:lvl>
   </w:abstractNum>
-  <w:abstractNum w:abstractNumId="1" w15:restartNumberingAfterBreak="0">
+  <w:abstractNum w:abstractNumId="1">
     <w:nsid w:val="114413F3"/>
     <w:multiLevelType w:val="hybridMultilevel"/>
     <w:tmpl w:val="0B342DBE"/>
@@ -1750,7 +1791,124 @@
       </w:pPr>
     </w:lvl>
   </w:abstractNum>
-  <w:abstractNum w:abstractNumId="2" w15:restartNumberingAfterBreak="0">
+  <w:abstractNum w:abstractNumId="2">
+    <w:nsid w:val="15727575"/>
+    <w:multiLevelType w:val="multilevel"/>
+    <w:tmpl w:val="9A26376A"/>
+    <w:lvl w:ilvl="0">
+      <w:start w:val="1"/>
+      <w:numFmt w:val="decimal"/>
+      <w:lvlText w:val="%1."/>
+      <w:lvlJc w:val="left"/>
+      <w:pPr>
+        <w:tabs>
+          <w:tab w:val="num" w:pos="720"/>
+        </w:tabs>
+        <w:ind w:left="720" w:hanging="360"/>
+      </w:pPr>
+    </w:lvl>
+    <w:lvl w:ilvl="1">
+      <w:start w:val="1"/>
+      <w:numFmt w:val="bullet"/>
+      <w:lvlText w:val="o"/>
+      <w:lvlJc w:val="left"/>
+      <w:pPr>
+        <w:tabs>
+          <w:tab w:val="num" w:pos="1440"/>
+        </w:tabs>
+        <w:ind w:left="1440" w:hanging="360"/>
+      </w:pPr>
+      <w:rPr>
+        <w:rFonts w:ascii="Courier New" w:hAnsi="Courier New" w:hint="default"/>
+        <w:sz w:val="20"/>
+      </w:rPr>
+    </w:lvl>
+    <w:lvl w:ilvl="2" w:tentative="1">
+      <w:start w:val="1"/>
+      <w:numFmt w:val="decimal"/>
+      <w:lvlText w:val="%3."/>
+      <w:lvlJc w:val="left"/>
+      <w:pPr>
+        <w:tabs>
+          <w:tab w:val="num" w:pos="2160"/>
+        </w:tabs>
+        <w:ind w:left="2160" w:hanging="360"/>
+      </w:pPr>
+    </w:lvl>
+    <w:lvl w:ilvl="3" w:tentative="1">
+      <w:start w:val="1"/>
+      <w:numFmt w:val="decimal"/>
+      <w:lvlText w:val="%4."/>
+      <w:lvlJc w:val="left"/>
+      <w:pPr>
+        <w:tabs>
+          <w:tab w:val="num" w:pos="2880"/>
+        </w:tabs>
+        <w:ind w:left="2880" w:hanging="360"/>
+      </w:pPr>
+    </w:lvl>
+    <w:lvl w:ilvl="4" w:tentative="1">
+      <w:start w:val="1"/>
+      <w:numFmt w:val="decimal"/>
+      <w:lvlText w:val="%5."/>
+      <w:lvlJc w:val="left"/>
+      <w:pPr>
+        <w:tabs>
+          <w:tab w:val="num" w:pos="3600"/>
+        </w:tabs>
+        <w:ind w:left="3600" w:hanging="360"/>
+      </w:pPr>
+    </w:lvl>
+    <w:lvl w:ilvl="5" w:tentative="1">
+      <w:start w:val="1"/>
+      <w:numFmt w:val="decimal"/>
+      <w:lvlText w:val="%6."/>
+      <w:lvlJc w:val="left"/>
+      <w:pPr>
+        <w:tabs>
+          <w:tab w:val="num" w:pos="4320"/>
+        </w:tabs>
+        <w:ind w:left="4320" w:hanging="360"/>
+      </w:pPr>
+    </w:lvl>
+    <w:lvl w:ilvl="6" w:tentative="1">
+      <w:start w:val="1"/>
+      <w:numFmt w:val="decimal"/>
+      <w:lvlText w:val="%7."/>
+      <w:lvlJc w:val="left"/>
+      <w:pPr>
+        <w:tabs>
+          <w:tab w:val="num" w:pos="5040"/>
+        </w:tabs>
+        <w:ind w:left="5040" w:hanging="360"/>
+      </w:pPr>
+    </w:lvl>
+    <w:lvl w:ilvl="7" w:tentative="1">
+      <w:start w:val="1"/>
+      <w:numFmt w:val="decimal"/>
+      <w:lvlText w:val="%8."/>
+      <w:lvlJc w:val="left"/>
+      <w:pPr>
+        <w:tabs>
+          <w:tab w:val="num" w:pos="5760"/>
+        </w:tabs>
+        <w:ind w:left="5760" w:hanging="360"/>
+      </w:pPr>
+    </w:lvl>
+    <w:lvl w:ilvl="8" w:tentative="1">
+      <w:start w:val="1"/>
+      <w:numFmt w:val="decimal"/>
+      <w:lvlText w:val="%9."/>
+      <w:lvlJc w:val="left"/>
+      <w:pPr>
+        <w:tabs>
+          <w:tab w:val="num" w:pos="6480"/>
+        </w:tabs>
+        <w:ind w:left="6480" w:hanging="360"/>
+      </w:pPr>
+    </w:lvl>
+  </w:abstractNum>
+  <w:abstractNum w:abstractNumId="3">
     <w:nsid w:val="22BB0F5D"/>
     <w:multiLevelType w:val="hybridMultilevel"/>
     <w:tmpl w:val="2BA0139E"/>
@@ -1836,7 +1994,7 @@
       </w:pPr>
     </w:lvl>
   </w:abstractNum>
-  <w:abstractNum w:abstractNumId="3" w15:restartNumberingAfterBreak="0">
+  <w:abstractNum w:abstractNumId="4">
     <w:nsid w:val="38205AD8"/>
     <w:multiLevelType w:val="multilevel"/>
     <w:tmpl w:val="9550CBD0"/>
@@ -1985,7 +2143,7 @@
       </w:rPr>
     </w:lvl>
   </w:abstractNum>
-  <w:abstractNum w:abstractNumId="4" w15:restartNumberingAfterBreak="0">
+  <w:abstractNum w:abstractNumId="5">
     <w:nsid w:val="3BF73EEF"/>
     <w:multiLevelType w:val="multilevel"/>
     <w:tmpl w:val="29760AD6"/>
@@ -2134,7 +2292,7 @@
       </w:rPr>
     </w:lvl>
   </w:abstractNum>
-  <w:abstractNum w:abstractNumId="5" w15:restartNumberingAfterBreak="0">
+  <w:abstractNum w:abstractNumId="6">
     <w:nsid w:val="43851365"/>
     <w:multiLevelType w:val="hybridMultilevel"/>
     <w:tmpl w:val="9B7A0464"/>
@@ -2247,7 +2405,7 @@
       </w:rPr>
     </w:lvl>
   </w:abstractNum>
-  <w:abstractNum w:abstractNumId="6" w15:restartNumberingAfterBreak="0">
+  <w:abstractNum w:abstractNumId="7">
     <w:nsid w:val="53E54B90"/>
     <w:multiLevelType w:val="hybridMultilevel"/>
     <w:tmpl w:val="50A411AA"/>
@@ -2360,120 +2518,7 @@
       </w:rPr>
     </w:lvl>
   </w:abstractNum>
-  <w:abstractNum w:abstractNumId="7" w15:restartNumberingAfterBreak="0">
-    <w:nsid w:val="548664C4"/>
-    <w:multiLevelType w:val="hybridMultilevel"/>
-    <w:tmpl w:val="E8DCFA6E"/>
-    <w:lvl w:ilvl="0" w:tplc="04090001">
-      <w:start w:val="1"/>
-      <w:numFmt w:val="bullet"/>
-      <w:lvlText w:val=""/>
-      <w:lvlJc w:val="left"/>
-      <w:pPr>
-        <w:ind w:left="720" w:hanging="360"/>
-      </w:pPr>
-      <w:rPr>
-        <w:rFonts w:ascii="Symbol" w:hAnsi="Symbol" w:hint="default"/>
-      </w:rPr>
-    </w:lvl>
-    <w:lvl w:ilvl="1" w:tplc="04090003" w:tentative="1">
-      <w:start w:val="1"/>
-      <w:numFmt w:val="bullet"/>
-      <w:lvlText w:val="o"/>
-      <w:lvlJc w:val="left"/>
-      <w:pPr>
-        <w:ind w:left="1440" w:hanging="360"/>
-      </w:pPr>
-      <w:rPr>
-        <w:rFonts w:ascii="Courier New" w:hAnsi="Courier New" w:cs="Courier New" w:hint="default"/>
-      </w:rPr>
-    </w:lvl>
-    <w:lvl w:ilvl="2" w:tplc="04090005" w:tentative="1">
-      <w:start w:val="1"/>
-      <w:numFmt w:val="bullet"/>
-      <w:lvlText w:val=""/>
-      <w:lvlJc w:val="left"/>
-      <w:pPr>
-        <w:ind w:left="2160" w:hanging="360"/>
-      </w:pPr>
-      <w:rPr>
-        <w:rFonts w:ascii="Wingdings" w:hAnsi="Wingdings" w:hint="default"/>
-      </w:rPr>
-    </w:lvl>
-    <w:lvl w:ilvl="3" w:tplc="04090001" w:tentative="1">
-      <w:start w:val="1"/>
-      <w:numFmt w:val="bullet"/>
-      <w:lvlText w:val=""/>
-      <w:lvlJc w:val="left"/>
-      <w:pPr>
-        <w:ind w:left="2880" w:hanging="360"/>
-      </w:pPr>
-      <w:rPr>
-        <w:rFonts w:ascii="Symbol" w:hAnsi="Symbol" w:hint="default"/>
-      </w:rPr>
-    </w:lvl>
-    <w:lvl w:ilvl="4" w:tplc="04090003" w:tentative="1">
-      <w:start w:val="1"/>
-      <w:numFmt w:val="bullet"/>
-      <w:lvlText w:val="o"/>
-      <w:lvlJc w:val="left"/>
-      <w:pPr>
-        <w:ind w:left="3600" w:hanging="360"/>
-      </w:pPr>
-      <w:rPr>
-        <w:rFonts w:ascii="Courier New" w:hAnsi="Courier New" w:cs="Courier New" w:hint="default"/>
-      </w:rPr>
-    </w:lvl>
-    <w:lvl w:ilvl="5" w:tplc="04090005" w:tentative="1">
-      <w:start w:val="1"/>
-      <w:numFmt w:val="bullet"/>
-      <w:lvlText w:val=""/>
-      <w:lvlJc w:val="left"/>
-      <w:pPr>
-        <w:ind w:left="4320" w:hanging="360"/>
-      </w:pPr>
-      <w:rPr>
-        <w:rFonts w:ascii="Wingdings" w:hAnsi="Wingdings" w:hint="default"/>
-      </w:rPr>
-    </w:lvl>
-    <w:lvl w:ilvl="6" w:tplc="04090001" w:tentative="1">
-      <w:start w:val="1"/>
-      <w:numFmt w:val="bullet"/>
-      <w:lvlText w:val=""/>
-      <w:lvlJc w:val="left"/>
-      <w:pPr>
-        <w:ind w:left="5040" w:hanging="360"/>
-      </w:pPr>
-      <w:rPr>
-        <w:rFonts w:ascii="Symbol" w:hAnsi="Symbol" w:hint="default"/>
-      </w:rPr>
-    </w:lvl>
-    <w:lvl w:ilvl="7" w:tplc="04090003" w:tentative="1">
-      <w:start w:val="1"/>
-      <w:numFmt w:val="bullet"/>
-      <w:lvlText w:val="o"/>
-      <w:lvlJc w:val="left"/>
-      <w:pPr>
-        <w:ind w:left="5760" w:hanging="360"/>
-      </w:pPr>
-      <w:rPr>
-        <w:rFonts w:ascii="Courier New" w:hAnsi="Courier New" w:cs="Courier New" w:hint="default"/>
-      </w:rPr>
-    </w:lvl>
-    <w:lvl w:ilvl="8" w:tplc="04090005" w:tentative="1">
-      <w:start w:val="1"/>
-      <w:numFmt w:val="bullet"/>
-      <w:lvlText w:val=""/>
-      <w:lvlJc w:val="left"/>
-      <w:pPr>
-        <w:ind w:left="6480" w:hanging="360"/>
-      </w:pPr>
-      <w:rPr>
-        <w:rFonts w:ascii="Wingdings" w:hAnsi="Wingdings" w:hint="default"/>
-      </w:rPr>
-    </w:lvl>
-  </w:abstractNum>
-  <w:abstractNum w:abstractNumId="8" w15:restartNumberingAfterBreak="0">
+  <w:abstractNum w:abstractNumId="8">
     <w:nsid w:val="7163245C"/>
     <w:multiLevelType w:val="hybridMultilevel"/>
     <w:tmpl w:val="283E4BAA"/>
@@ -2559,243 +2604,38 @@
       </w:pPr>
     </w:lvl>
   </w:abstractNum>
-  <w:abstractNum w:abstractNumId="9" w15:restartNumberingAfterBreak="0">
-    <w:nsid w:val="78E242F8"/>
-    <w:multiLevelType w:val="hybridMultilevel"/>
-    <w:tmpl w:val="B6AEBBC6"/>
-    <w:lvl w:ilvl="0" w:tplc="04090001">
-      <w:start w:val="1"/>
-      <w:numFmt w:val="bullet"/>
-      <w:lvlText w:val=""/>
-      <w:lvlJc w:val="left"/>
-      <w:pPr>
-        <w:ind w:left="720" w:hanging="360"/>
-      </w:pPr>
-      <w:rPr>
-        <w:rFonts w:ascii="Symbol" w:hAnsi="Symbol" w:hint="default"/>
-      </w:rPr>
-    </w:lvl>
-    <w:lvl w:ilvl="1" w:tplc="04090003" w:tentative="1">
-      <w:start w:val="1"/>
-      <w:numFmt w:val="bullet"/>
-      <w:lvlText w:val="o"/>
-      <w:lvlJc w:val="left"/>
-      <w:pPr>
-        <w:ind w:left="1440" w:hanging="360"/>
-      </w:pPr>
-      <w:rPr>
-        <w:rFonts w:ascii="Courier New" w:hAnsi="Courier New" w:cs="Courier New" w:hint="default"/>
-      </w:rPr>
-    </w:lvl>
-    <w:lvl w:ilvl="2" w:tplc="04090005" w:tentative="1">
-      <w:start w:val="1"/>
-      <w:numFmt w:val="bullet"/>
-      <w:lvlText w:val=""/>
-      <w:lvlJc w:val="left"/>
-      <w:pPr>
-        <w:ind w:left="2160" w:hanging="360"/>
-      </w:pPr>
-      <w:rPr>
-        <w:rFonts w:ascii="Wingdings" w:hAnsi="Wingdings" w:hint="default"/>
-      </w:rPr>
-    </w:lvl>
-    <w:lvl w:ilvl="3" w:tplc="04090001" w:tentative="1">
-      <w:start w:val="1"/>
-      <w:numFmt w:val="bullet"/>
-      <w:lvlText w:val=""/>
-      <w:lvlJc w:val="left"/>
-      <w:pPr>
-        <w:ind w:left="2880" w:hanging="360"/>
-      </w:pPr>
-      <w:rPr>
-        <w:rFonts w:ascii="Symbol" w:hAnsi="Symbol" w:hint="default"/>
-      </w:rPr>
-    </w:lvl>
-    <w:lvl w:ilvl="4" w:tplc="04090003" w:tentative="1">
-      <w:start w:val="1"/>
-      <w:numFmt w:val="bullet"/>
-      <w:lvlText w:val="o"/>
-      <w:lvlJc w:val="left"/>
-      <w:pPr>
-        <w:ind w:left="3600" w:hanging="360"/>
-      </w:pPr>
-      <w:rPr>
-        <w:rFonts w:ascii="Courier New" w:hAnsi="Courier New" w:cs="Courier New" w:hint="default"/>
-      </w:rPr>
-    </w:lvl>
-    <w:lvl w:ilvl="5" w:tplc="04090005" w:tentative="1">
-      <w:start w:val="1"/>
-      <w:numFmt w:val="bullet"/>
-      <w:lvlText w:val=""/>
-      <w:lvlJc w:val="left"/>
-      <w:pPr>
-        <w:ind w:left="4320" w:hanging="360"/>
-      </w:pPr>
-      <w:rPr>
-        <w:rFonts w:ascii="Wingdings" w:hAnsi="Wingdings" w:hint="default"/>
-      </w:rPr>
-    </w:lvl>
-    <w:lvl w:ilvl="6" w:tplc="04090001" w:tentative="1">
-      <w:start w:val="1"/>
-      <w:numFmt w:val="bullet"/>
-      <w:lvlText w:val=""/>
-      <w:lvlJc w:val="left"/>
-      <w:pPr>
-        <w:ind w:left="5040" w:hanging="360"/>
-      </w:pPr>
-      <w:rPr>
-        <w:rFonts w:ascii="Symbol" w:hAnsi="Symbol" w:hint="default"/>
-      </w:rPr>
-    </w:lvl>
-    <w:lvl w:ilvl="7" w:tplc="04090003" w:tentative="1">
-      <w:start w:val="1"/>
-      <w:numFmt w:val="bullet"/>
-      <w:lvlText w:val="o"/>
-      <w:lvlJc w:val="left"/>
-      <w:pPr>
-        <w:ind w:left="5760" w:hanging="360"/>
-      </w:pPr>
-      <w:rPr>
-        <w:rFonts w:ascii="Courier New" w:hAnsi="Courier New" w:cs="Courier New" w:hint="default"/>
-      </w:rPr>
-    </w:lvl>
-    <w:lvl w:ilvl="8" w:tplc="04090005" w:tentative="1">
-      <w:start w:val="1"/>
-      <w:numFmt w:val="bullet"/>
-      <w:lvlText w:val=""/>
-      <w:lvlJc w:val="left"/>
-      <w:pPr>
-        <w:ind w:left="6480" w:hanging="360"/>
-      </w:pPr>
-      <w:rPr>
-        <w:rFonts w:ascii="Wingdings" w:hAnsi="Wingdings" w:hint="default"/>
-      </w:rPr>
-    </w:lvl>
-  </w:abstractNum>
-  <w:abstractNum w:abstractNumId="10" w15:restartNumberingAfterBreak="0">
-    <w:nsid w:val="7BEE1EFF"/>
-    <w:multiLevelType w:val="hybridMultilevel"/>
-    <w:tmpl w:val="9AC87DB4"/>
-    <w:lvl w:ilvl="0" w:tplc="0409000F">
-      <w:start w:val="1"/>
-      <w:numFmt w:val="decimal"/>
-      <w:lvlText w:val="%1."/>
-      <w:lvlJc w:val="left"/>
-      <w:pPr>
-        <w:ind w:left="720" w:hanging="360"/>
-      </w:pPr>
-    </w:lvl>
-    <w:lvl w:ilvl="1" w:tplc="04090019" w:tentative="1">
-      <w:start w:val="1"/>
-      <w:numFmt w:val="lowerLetter"/>
-      <w:lvlText w:val="%2."/>
-      <w:lvlJc w:val="left"/>
-      <w:pPr>
-        <w:ind w:left="1440" w:hanging="360"/>
-      </w:pPr>
-    </w:lvl>
-    <w:lvl w:ilvl="2" w:tplc="0409001B" w:tentative="1">
-      <w:start w:val="1"/>
-      <w:numFmt w:val="lowerRoman"/>
-      <w:lvlText w:val="%3."/>
-      <w:lvlJc w:val="right"/>
-      <w:pPr>
-        <w:ind w:left="2160" w:hanging="180"/>
-      </w:pPr>
-    </w:lvl>
-    <w:lvl w:ilvl="3" w:tplc="0409000F" w:tentative="1">
-      <w:start w:val="1"/>
-      <w:numFmt w:val="decimal"/>
-      <w:lvlText w:val="%4."/>
-      <w:lvlJc w:val="left"/>
-      <w:pPr>
-        <w:ind w:left="2880" w:hanging="360"/>
-      </w:pPr>
-    </w:lvl>
-    <w:lvl w:ilvl="4" w:tplc="04090019" w:tentative="1">
-      <w:start w:val="1"/>
-      <w:numFmt w:val="lowerLetter"/>
-      <w:lvlText w:val="%5."/>
-      <w:lvlJc w:val="left"/>
-      <w:pPr>
-        <w:ind w:left="3600" w:hanging="360"/>
-      </w:pPr>
-    </w:lvl>
-    <w:lvl w:ilvl="5" w:tplc="0409001B" w:tentative="1">
-      <w:start w:val="1"/>
-      <w:numFmt w:val="lowerRoman"/>
-      <w:lvlText w:val="%6."/>
-      <w:lvlJc w:val="right"/>
-      <w:pPr>
-        <w:ind w:left="4320" w:hanging="180"/>
-      </w:pPr>
-    </w:lvl>
-    <w:lvl w:ilvl="6" w:tplc="0409000F" w:tentative="1">
-      <w:start w:val="1"/>
-      <w:numFmt w:val="decimal"/>
-      <w:lvlText w:val="%7."/>
-      <w:lvlJc w:val="left"/>
-      <w:pPr>
-        <w:ind w:left="5040" w:hanging="360"/>
-      </w:pPr>
-    </w:lvl>
-    <w:lvl w:ilvl="7" w:tplc="04090019" w:tentative="1">
-      <w:start w:val="1"/>
-      <w:numFmt w:val="lowerLetter"/>
-      <w:lvlText w:val="%8."/>
-      <w:lvlJc w:val="left"/>
-      <w:pPr>
-        <w:ind w:left="5760" w:hanging="360"/>
-      </w:pPr>
-    </w:lvl>
-    <w:lvl w:ilvl="8" w:tplc="0409001B" w:tentative="1">
-      <w:start w:val="1"/>
-      <w:numFmt w:val="lowerRoman"/>
-      <w:lvlText w:val="%9."/>
-      <w:lvlJc w:val="right"/>
-      <w:pPr>
-        <w:ind w:left="6480" w:hanging="180"/>
-      </w:pPr>
-    </w:lvl>
-  </w:abstractNum>
   <w:num w:numId="1">
-    <w:abstractNumId w:val="3"/>
+    <w:abstractNumId w:val="4"/>
   </w:num>
   <w:num w:numId="2">
-    <w:abstractNumId w:val="4"/>
+    <w:abstractNumId w:val="5"/>
   </w:num>
   <w:num w:numId="3">
     <w:abstractNumId w:val="0"/>
   </w:num>
   <w:num w:numId="4">
-    <w:abstractNumId w:val="2"/>
+    <w:abstractNumId w:val="3"/>
   </w:num>
   <w:num w:numId="5">
-    <w:abstractNumId w:val="5"/>
+    <w:abstractNumId w:val="6"/>
   </w:num>
   <w:num w:numId="6">
     <w:abstractNumId w:val="1"/>
   </w:num>
   <w:num w:numId="7">
-    <w:abstractNumId w:val="6"/>
+    <w:abstractNumId w:val="7"/>
   </w:num>
   <w:num w:numId="8">
     <w:abstractNumId w:val="8"/>
   </w:num>
   <w:num w:numId="9">
-    <w:abstractNumId w:val="9"/>
-  </w:num>
-  <w:num w:numId="10">
-    <w:abstractNumId w:val="7"/>
-  </w:num>
-  <w:num w:numId="11">
-    <w:abstractNumId w:val="10"/>
+    <w:abstractNumId w:val="2"/>
   </w:num>
 </w:numbering>
 </file>
 
 <file path=word/styles.xml><?xml version="1.0" encoding="utf-8"?>
-<w:styles xmlns:mc="http://schemas.openxmlformats.org/markup-compatibility/2006" xmlns:r="http://schemas.openxmlformats.org/officeDocument/2006/relationships" xmlns:w="http://schemas.openxmlformats.org/wordprocessingml/2006/main" xmlns:w14="http://schemas.microsoft.com/office/word/2010/wordml" xmlns:w15="http://schemas.microsoft.com/office/word/2012/wordml" xmlns:w16se="http://schemas.microsoft.com/office/word/2015/wordml/symex" mc:Ignorable="w14 w15 w16se">
+<w:styles xmlns:mc="http://schemas.openxmlformats.org/markup-compatibility/2006" xmlns:r="http://schemas.openxmlformats.org/officeDocument/2006/relationships" xmlns:w="http://schemas.openxmlformats.org/wordprocessingml/2006/main" xmlns:w14="http://schemas.microsoft.com/office/word/2010/wordml" xmlns:w15="http://schemas.microsoft.com/office/word/2012/wordml" mc:Ignorable="w14 w15">
   <w:docDefaults>
     <w:rPrDefault>
       <w:rPr>
@@ -3352,6 +3192,17 @@
       <w:szCs w:val="24"/>
     </w:rPr>
   </w:style>
+  <w:style w:type="character" w:styleId="Textoennegrita">
+    <w:name w:val="Strong"/>
+    <w:basedOn w:val="Fuentedeprrafopredeter"/>
+    <w:uiPriority w:val="22"/>
+    <w:qFormat/>
+    <w:rsid w:val="006E312A"/>
+    <w:rPr>
+      <w:b/>
+      <w:bCs/>
+    </w:rPr>
+  </w:style>
 </w:styles>
 </file>
 

</xml_diff>